<commit_message>
Adjust styling to avoid stupid issues
</commit_message>
<xml_diff>
--- a/matthew_pomes_resume.docx
+++ b/matthew_pomes_resume.docx
@@ -38,14 +38,6 @@
           <w:szCs w:val="24"/>
         </w:rPr>
       </w:pPr>
-      <w:r>
-        <w:rPr>
-          <w:noProof/>
-        </w:rPr>
-        <w:pict w14:anchorId="45BEA15A">
-          <v:rect id="_x0000_s1027" style="position:absolute;left:0;text-align:left;margin-left:0;margin-top:8.45pt;width:540pt;height:3pt;z-index:251659264;mso-position-horizontal-relative:text;mso-position-vertical-relative:text;mso-width-relative:page;mso-height-relative:page" o:hralign="center" o:hrstd="t" o:hrnoshade="t" o:hr="t" fillcolor="black [3213]" stroked="f"/>
-        </w:pict>
-      </w:r>
       <w:hyperlink r:id="rId10" w:history="1">
         <w:r>
           <w:rPr>
@@ -651,25 +643,7 @@
           <w:sz w:val="24"/>
           <w:szCs w:val="24"/>
         </w:rPr>
-        <w:t xml:space="preserve">, </w:t>
-      </w:r>
-      <w:proofErr w:type="spellStart"/>
-      <w:r>
-        <w:rPr>
-          <w:rFonts w:ascii="Calibri" w:hAnsi="Calibri" w:cs="Calibri"/>
-          <w:sz w:val="24"/>
-          <w:szCs w:val="24"/>
-        </w:rPr>
-        <w:t>Yocto</w:t>
-      </w:r>
-      <w:proofErr w:type="spellEnd"/>
-      <w:r>
-        <w:rPr>
-          <w:rFonts w:ascii="Calibri" w:hAnsi="Calibri" w:cs="Calibri"/>
-          <w:sz w:val="24"/>
-          <w:szCs w:val="24"/>
-        </w:rPr>
-        <w:t xml:space="preserve"> Linux</w:t>
+        <w:t>, Yocto Linux</w:t>
       </w:r>
     </w:p>
     <w:p>
@@ -879,13 +853,8 @@
         <w:ind w:left="1440"/>
       </w:pPr>
       <w:r>
-        <w:t xml:space="preserve">Worked on firmware for a Recloser </w:t>
-      </w:r>
-      <w:proofErr w:type="gramStart"/>
-      <w:r>
-        <w:t>control</w:t>
-      </w:r>
-      <w:proofErr w:type="gramEnd"/>
+        <w:t>Worked on firmware for a Recloser control</w:t>
+      </w:r>
     </w:p>
     <w:p>
       <w:pPr>
@@ -902,13 +871,8 @@
         <w:ind w:left="1440"/>
       </w:pPr>
       <w:r>
-        <w:t xml:space="preserve">Implemented IP-Sec connections for the </w:t>
-      </w:r>
-      <w:proofErr w:type="gramStart"/>
-      <w:r>
-        <w:t>control</w:t>
-      </w:r>
-      <w:proofErr w:type="gramEnd"/>
+        <w:t>Implemented IP-Sec connections for the control</w:t>
+      </w:r>
     </w:p>
     <w:p>
       <w:pPr>
@@ -925,13 +889,8 @@
         <w:ind w:left="1440"/>
       </w:pPr>
       <w:r>
-        <w:t xml:space="preserve">Implemented IEC 62351-8 Certificate based </w:t>
-      </w:r>
-      <w:proofErr w:type="gramStart"/>
-      <w:r>
-        <w:t>Authentication</w:t>
-      </w:r>
-      <w:proofErr w:type="gramEnd"/>
+        <w:t>Implemented IEC 62351-8 Certificate based Authentication</w:t>
+      </w:r>
     </w:p>
     <w:p>
       <w:pPr>
@@ -951,13 +910,8 @@
         <w:t xml:space="preserve">Assisted implementing IEC 61850 </w:t>
       </w:r>
       <w:r>
-        <w:t xml:space="preserve">‘GOOSE’ communication </w:t>
-      </w:r>
-      <w:proofErr w:type="gramStart"/>
-      <w:r>
-        <w:t>protocol</w:t>
-      </w:r>
-      <w:proofErr w:type="gramEnd"/>
+        <w:t>‘GOOSE’ communication protocol</w:t>
+      </w:r>
     </w:p>
     <w:p>
       <w:pPr>
@@ -1045,13 +999,8 @@
         <w:t xml:space="preserve">I contributed to the development of 0.5, and </w:t>
       </w:r>
       <w:r>
-        <w:t xml:space="preserve">assisted with the WebSocket </w:t>
-      </w:r>
-      <w:proofErr w:type="gramStart"/>
-      <w:r>
-        <w:t>implementation</w:t>
-      </w:r>
-      <w:proofErr w:type="gramEnd"/>
+        <w:t>assisted with the WebSocket implementation</w:t>
+      </w:r>
     </w:p>
     <w:p>
       <w:pPr>
@@ -1149,13 +1098,8 @@
         <w:t>Linux and Windows servers</w:t>
       </w:r>
       <w:r>
-        <w:t xml:space="preserve"> against an active red </w:t>
-      </w:r>
-      <w:proofErr w:type="gramStart"/>
-      <w:r>
-        <w:t>team</w:t>
-      </w:r>
-      <w:proofErr w:type="gramEnd"/>
+        <w:t xml:space="preserve"> against an active red team</w:t>
+      </w:r>
     </w:p>
     <w:p>
       <w:pPr>
@@ -1271,17 +1215,8 @@
           <w:sz w:val="24"/>
           <w:szCs w:val="24"/>
         </w:rPr>
-        <w:t xml:space="preserve">Wrote fully autonomous climbing code for our </w:t>
-      </w:r>
-      <w:proofErr w:type="gramStart"/>
-      <w:r>
-        <w:rPr>
-          <w:sz w:val="24"/>
-          <w:szCs w:val="24"/>
-        </w:rPr>
-        <w:t>robot</w:t>
-      </w:r>
-      <w:proofErr w:type="gramEnd"/>
+        <w:t>Wrote fully autonomous climbing code for our robot</w:t>
+      </w:r>
     </w:p>
     <w:p>
       <w:pPr>
@@ -1304,17 +1239,8 @@
           <w:sz w:val="24"/>
           <w:szCs w:val="24"/>
         </w:rPr>
-        <w:t xml:space="preserve">Organized our team efforts, and implemented source control via </w:t>
-      </w:r>
-      <w:proofErr w:type="gramStart"/>
-      <w:r>
-        <w:rPr>
-          <w:sz w:val="24"/>
-          <w:szCs w:val="24"/>
-        </w:rPr>
-        <w:t>Git</w:t>
-      </w:r>
-      <w:proofErr w:type="gramEnd"/>
+        <w:t>Organized our team efforts, and implemented source control via Git</w:t>
+      </w:r>
     </w:p>
     <w:p>
       <w:pPr>
@@ -1351,23 +1277,7 @@
           <w:sz w:val="24"/>
           <w:szCs w:val="24"/>
         </w:rPr>
-        <w:t xml:space="preserve">, </w:t>
-      </w:r>
-      <w:proofErr w:type="spellStart"/>
-      <w:r>
-        <w:rPr>
-          <w:sz w:val="24"/>
-          <w:szCs w:val="24"/>
-        </w:rPr>
-        <w:t>Cyberpatriot</w:t>
-      </w:r>
-      <w:proofErr w:type="spellEnd"/>
-      <w:r>
-        <w:rPr>
-          <w:sz w:val="24"/>
-          <w:szCs w:val="24"/>
-        </w:rPr>
-        <w:t xml:space="preserve"> team, Milwaukee, WI</w:t>
+        <w:t>, Cyberpatriot team, Milwaukee, WI</w:t>
       </w:r>
       <w:r>
         <w:rPr>
@@ -1399,17 +1309,8 @@
           <w:sz w:val="24"/>
           <w:szCs w:val="24"/>
         </w:rPr>
-        <w:t xml:space="preserve">Secured desktop images and implemented security </w:t>
-      </w:r>
-      <w:proofErr w:type="gramStart"/>
-      <w:r>
-        <w:rPr>
-          <w:sz w:val="24"/>
-          <w:szCs w:val="24"/>
-        </w:rPr>
-        <w:t>policies</w:t>
-      </w:r>
-      <w:proofErr w:type="gramEnd"/>
+        <w:t>Secured desktop images and implemented security policies</w:t>
+      </w:r>
     </w:p>
     <w:p>
       <w:pPr>
@@ -1432,23 +1333,7 @@
           <w:sz w:val="24"/>
           <w:szCs w:val="24"/>
         </w:rPr>
-        <w:t xml:space="preserve">Coordinated efforts to secure several </w:t>
-      </w:r>
-      <w:proofErr w:type="gramStart"/>
-      <w:r>
-        <w:rPr>
-          <w:sz w:val="24"/>
-          <w:szCs w:val="24"/>
-        </w:rPr>
-        <w:t>desktop</w:t>
-      </w:r>
-      <w:proofErr w:type="gramEnd"/>
-      <w:r>
-        <w:rPr>
-          <w:sz w:val="24"/>
-          <w:szCs w:val="24"/>
-        </w:rPr>
-        <w:t xml:space="preserve"> images</w:t>
+        <w:t>Coordinated efforts to secure several desktop images</w:t>
       </w:r>
     </w:p>
     <w:p>
@@ -1479,17 +1364,8 @@
           <w:sz w:val="24"/>
           <w:szCs w:val="24"/>
         </w:rPr>
-        <w:t xml:space="preserve"> </w:t>
-      </w:r>
-      <w:proofErr w:type="gramStart"/>
-      <w:r>
-        <w:rPr>
-          <w:sz w:val="24"/>
-          <w:szCs w:val="24"/>
-        </w:rPr>
-        <w:t>data</w:t>
-      </w:r>
-      <w:proofErr w:type="gramEnd"/>
+        <w:t xml:space="preserve"> data</w:t>
+      </w:r>
     </w:p>
     <w:p>
       <w:pPr>

</xml_diff>